<commit_message>
Update Ahumada_Iván_Pauta de Reflexión Informe Final Proyecto APT.docx
</commit_message>
<xml_diff>
--- a/Fase3/Evidencias Individuales/Ahumada_Iván_Pauta de Reflexión Informe Final Proyecto APT.docx
+++ b/Fase3/Evidencias Individuales/Ahumada_Iván_Pauta de Reflexión Informe Final Proyecto APT.docx
@@ -203,7 +203,6 @@
         <w:tblCellMar>
           <w:top w:w="56" w:type="dxa"/>
           <w:left w:w="109" w:type="dxa"/>
-          <w:bottom w:w="0" w:type="dxa"/>
           <w:right w:w="53" w:type="dxa"/>
         </w:tblCellMar>
         <w:tblLook w:val="04A0" w:firstRow="1" w:lastRow="0" w:firstColumn="1" w:lastColumn="0" w:noHBand="0" w:noVBand="1"/>
@@ -316,6 +315,11 @@
           <w:p>
             <w:pPr>
               <w:ind w:left="0" w:firstLine="0"/>
+              <w:rPr>
+                <w:b/>
+                <w:color w:val="1F4E79"/>
+                <w:sz w:val="22"/>
+              </w:rPr>
             </w:pPr>
             <w:r>
               <w:rPr>
@@ -324,6 +328,45 @@
                 <w:sz w:val="22"/>
               </w:rPr>
               <w:t xml:space="preserve"> </w:t>
+            </w:r>
+          </w:p>
+          <w:p>
+            <w:pPr>
+              <w:ind w:left="0" w:firstLine="0"/>
+              <w:rPr>
+                <w:b/>
+                <w:color w:val="1F4E79"/>
+                <w:sz w:val="22"/>
+              </w:rPr>
+            </w:pPr>
+          </w:p>
+          <w:p>
+            <w:pPr>
+              <w:ind w:left="0" w:firstLine="0"/>
+            </w:pPr>
+            <w:r>
+              <w:t xml:space="preserve">No ha afectado en demasía, pude aplicar de buena manera mis conocimientos en mySql, por lo que se pudo poner en práctica lo aprendido y mejorar más en algunas áreas del desarrollo autónomo como la utilización de nuevas herramientas. </w:t>
+            </w:r>
+          </w:p>
+          <w:p>
+            <w:pPr>
+              <w:ind w:left="0" w:firstLine="0"/>
+            </w:pPr>
+            <w:r>
+              <w:t>El proyecto APT pudo mostrar la importancia de la programación respecto a las aplicaciones móviles, especialmente a su versatilidad, mostrando que en este lugar se encuentra buena parte del futuro de la industria que es de acceso directo al consumidor.</w:t>
+            </w:r>
+          </w:p>
+          <w:p>
+            <w:pPr>
+              <w:ind w:left="0" w:firstLine="0"/>
+            </w:pPr>
+          </w:p>
+          <w:p>
+            <w:pPr>
+              <w:ind w:left="0" w:firstLine="0"/>
+            </w:pPr>
+            <w:r>
+              <w:t>Todo lo que es desarrollo seguro se pudo poner en práctica  para este proyecto, aplicando soluciones de seguridad para que los futuros usuarios no presenten problemas ni tampoco la aplicación en sí ante robo de datos o cuentas.</w:t>
             </w:r>
           </w:p>
         </w:tc>
@@ -349,7 +392,6 @@
         <w:tblCellMar>
           <w:top w:w="55" w:type="dxa"/>
           <w:left w:w="109" w:type="dxa"/>
-          <w:bottom w:w="0" w:type="dxa"/>
           <w:right w:w="62" w:type="dxa"/>
         </w:tblCellMar>
         <w:tblLook w:val="04A0" w:firstRow="1" w:lastRow="0" w:firstColumn="1" w:lastColumn="0" w:noHBand="0" w:noVBand="1"/>
@@ -409,6 +451,7 @@
                 <w:color w:val="273777"/>
                 <w:sz w:val="22"/>
               </w:rPr>
+              <w:lastRenderedPageBreak/>
               <w:t xml:space="preserve"> </w:t>
             </w:r>
           </w:p>
@@ -457,6 +500,12 @@
             <w:pPr>
               <w:spacing w:after="144"/>
               <w:ind w:left="0" w:firstLine="0"/>
+              <w:rPr>
+                <w:rFonts w:ascii="Century Gothic" w:eastAsia="Century Gothic" w:hAnsi="Century Gothic" w:cs="Century Gothic"/>
+                <w:b/>
+                <w:color w:val="273777"/>
+                <w:sz w:val="22"/>
+              </w:rPr>
             </w:pPr>
             <w:r>
               <w:rPr>
@@ -467,6 +516,24 @@
               </w:rPr>
               <w:t xml:space="preserve"> </w:t>
             </w:r>
+            <w:r>
+              <w:rPr>
+                <w:rFonts w:ascii="Century Gothic" w:eastAsia="Century Gothic" w:hAnsi="Century Gothic" w:cs="Century Gothic"/>
+                <w:b/>
+                <w:color w:val="273777"/>
+                <w:sz w:val="22"/>
+              </w:rPr>
+              <w:t>Se han mantenido del mismo modo, mis fortalezas siguen siendo la creatividad a la hora de crear soluciones, y desarrollo de bases de datos, pero todo lo que es área de documentación, a pesar de que lo he ido trabajando durante esta asignatura, aún así creo que me cuesta poder desarrollarlo todo lo que se debe.</w:t>
+            </w:r>
+          </w:p>
+          <w:p>
+            <w:pPr>
+              <w:spacing w:after="144"/>
+              <w:ind w:left="0" w:firstLine="0"/>
+            </w:pPr>
+            <w:r>
+              <w:t>En general mi idea es continuar en un futuro avanzando en esta carrera logrando la ingeniería, por lo que será necesario que ponga en practica mejora de mis debilidades especialmente para poder ser un analista mucho mas versátil.</w:t>
+            </w:r>
           </w:p>
           <w:p>
             <w:pPr>
@@ -552,7 +619,6 @@
         <w:rPr>
           <w:color w:val="595959"/>
         </w:rPr>
-        <w:lastRenderedPageBreak/>
         <w:t xml:space="preserve"> </w:t>
       </w:r>
     </w:p>
@@ -615,7 +681,6 @@
         <w:tblCellMar>
           <w:top w:w="55" w:type="dxa"/>
           <w:left w:w="109" w:type="dxa"/>
-          <w:bottom w:w="0" w:type="dxa"/>
           <w:right w:w="51" w:type="dxa"/>
         </w:tblCellMar>
         <w:tblLook w:val="04A0" w:firstRow="1" w:lastRow="0" w:firstColumn="1" w:lastColumn="0" w:noHBand="0" w:noVBand="1"/>
@@ -733,6 +798,78 @@
               <w:t xml:space="preserve"> </w:t>
             </w:r>
           </w:p>
+          <w:p>
+            <w:pPr>
+              <w:jc w:val="both"/>
+              <w:rPr>
+                <w:rFonts w:ascii="Century Gothic" w:eastAsia="Century Gothic" w:hAnsi="Century Gothic" w:cs="Century Gothic"/>
+                <w:b/>
+                <w:color w:val="273777"/>
+                <w:sz w:val="22"/>
+              </w:rPr>
+            </w:pPr>
+          </w:p>
+          <w:p>
+            <w:pPr>
+              <w:jc w:val="both"/>
+              <w:rPr>
+                <w:rFonts w:ascii="Century Gothic" w:eastAsia="Century Gothic" w:hAnsi="Century Gothic" w:cs="Century Gothic"/>
+                <w:b/>
+                <w:color w:val="273777"/>
+                <w:sz w:val="22"/>
+              </w:rPr>
+            </w:pPr>
+            <w:r>
+              <w:rPr>
+                <w:rFonts w:ascii="Century Gothic" w:eastAsia="Century Gothic" w:hAnsi="Century Gothic" w:cs="Century Gothic"/>
+                <w:b/>
+                <w:color w:val="273777"/>
+                <w:sz w:val="22"/>
+              </w:rPr>
+              <w:t>Absolutamente es crítico, es muy difícil lograr la creación de manera autónoma de un proyecto, lo más útil en esto casos es desarrollar cada parte especializada por un programador, de manera de ser mucho más eficiente en el desarrollo de los proyectos.</w:t>
+            </w:r>
+          </w:p>
+          <w:p>
+            <w:pPr>
+              <w:jc w:val="both"/>
+            </w:pPr>
+          </w:p>
+          <w:p>
+            <w:pPr>
+              <w:jc w:val="both"/>
+            </w:pPr>
+            <w:r>
+              <w:t>Creo que los aspectos positivos es que desconocimientos sobre algún tema en particular puede ser solventado por la otra persona y enseñado. Lo que facilita mucho los desarrollos.</w:t>
+            </w:r>
+          </w:p>
+          <w:p>
+            <w:pPr>
+              <w:jc w:val="both"/>
+            </w:pPr>
+            <w:r>
+              <w:lastRenderedPageBreak/>
+              <w:t>Un tema en particular de dificultad es la coordinación del trabajo en grupo, más si la concentración de tiempo no está totalmente abocada a esta tarea, por lo que es vital coordinar las tareas previamente de forma eficiente.</w:t>
+            </w:r>
+          </w:p>
+          <w:p>
+            <w:pPr>
+              <w:jc w:val="both"/>
+            </w:pPr>
+          </w:p>
+          <w:p>
+            <w:pPr>
+              <w:jc w:val="both"/>
+            </w:pPr>
+            <w:r>
+              <w:t>Creo que debería ser mucho mas ordenado con mis tiempos y las  metas que debo lograr, de manera de poder organizar mejor mi trabajo y hacerlo de una manera mucho mas pulida.</w:t>
+            </w:r>
+          </w:p>
+          <w:p>
+            <w:pPr>
+              <w:ind w:left="0" w:firstLine="0"/>
+              <w:jc w:val="both"/>
+            </w:pPr>
+          </w:p>
         </w:tc>
       </w:tr>
     </w:tbl>
@@ -745,6 +882,7 @@
         <w:rPr>
           <w:color w:val="595959"/>
         </w:rPr>
+        <w:lastRenderedPageBreak/>
         <w:t xml:space="preserve"> </w:t>
       </w:r>
     </w:p>

</xml_diff>